<commit_message>
decided on which items to use in study and new sorting of folder
</commit_message>
<xml_diff>
--- a/2 Experiments/1 Stimuli/2 written stimuli/critical items/written stimuli, with emphasis/written stimuli with emphasis, functional fragment.docx
+++ b/2 Experiments/1 Stimuli/2 written stimuli/critical items/written stimuli, with emphasis/written stimuli with emphasis, functional fragment.docx
@@ -40,7 +40,6 @@
           <w:rFonts w:ascii="Arial" w:hAnsi="Arial" w:cs="Arial"/>
           <w:sz w:val="24"/>
           <w:szCs w:val="24"/>
-          <w:lang w:val="de-DE"/>
         </w:rPr>
         <w:t xml:space="preserve"> </w:t>
       </w:r>
@@ -49,7 +48,6 @@
           <w:rFonts w:ascii="Arial" w:hAnsi="Arial" w:cs="Arial"/>
           <w:sz w:val="24"/>
           <w:szCs w:val="24"/>
-          <w:lang w:val="de-DE"/>
         </w:rPr>
         <w:tab/>
       </w:r>
@@ -60,46 +58,29 @@
           <w:szCs w:val="24"/>
           <w:lang w:val="de-DE"/>
         </w:rPr>
-        <w:t>Peter hat AB 18 Uhr im Kino gearbeitet.</w:t>
+        <w:t>Peter hat BIS Mittwoch Urlaub gehabt.</w:t>
       </w:r>
     </w:p>
     <w:p>
       <w:pPr>
         <w:pStyle w:val="Listenabsatz"/>
         <w:spacing w:after="0" w:line="276" w:lineRule="auto"/>
-        <w:rPr>
-          <w:rFonts w:ascii="Arial" w:hAnsi="Arial" w:cs="Arial"/>
-          <w:sz w:val="24"/>
-          <w:szCs w:val="24"/>
-          <w:lang w:val="de-DE"/>
-        </w:rPr>
-      </w:pPr>
-      <w:r>
-        <w:rPr>
-          <w:rFonts w:ascii="Arial" w:hAnsi="Arial" w:cs="Arial"/>
-          <w:sz w:val="24"/>
-          <w:szCs w:val="24"/>
-          <w:lang w:val="de-DE"/>
-        </w:rPr>
-        <w:t xml:space="preserve"> </w:t>
-      </w:r>
-      <w:r>
-        <w:rPr>
-          <w:rFonts w:ascii="Arial" w:hAnsi="Arial" w:cs="Arial"/>
-          <w:sz w:val="24"/>
-          <w:szCs w:val="24"/>
-          <w:lang w:val="de-DE"/>
-        </w:rPr>
-        <w:tab/>
-      </w:r>
-      <w:r>
-        <w:rPr>
-          <w:rFonts w:ascii="Arial" w:hAnsi="Arial" w:cs="Arial"/>
-          <w:sz w:val="24"/>
-          <w:szCs w:val="24"/>
-          <w:lang w:val="de-DE"/>
-        </w:rPr>
-        <w:t>Nein, BIS 18 Uhr.</w:t>
+        <w:ind w:firstLine="720"/>
+        <w:rPr>
+          <w:rFonts w:ascii="Arial" w:hAnsi="Arial" w:cs="Arial"/>
+          <w:sz w:val="24"/>
+          <w:szCs w:val="24"/>
+          <w:lang w:val="de-DE"/>
+        </w:rPr>
+      </w:pPr>
+      <w:r>
+        <w:rPr>
+          <w:rFonts w:ascii="Arial" w:hAnsi="Arial" w:cs="Arial"/>
+          <w:sz w:val="24"/>
+          <w:szCs w:val="24"/>
+          <w:lang w:val="de-DE"/>
+        </w:rPr>
+        <w:t>Nein, AB Mittwoch.</w:t>
       </w:r>
     </w:p>
     <w:p>
@@ -134,47 +115,13 @@
           <w:lang w:val="de-DE"/>
         </w:rPr>
         <w:tab/>
-      </w:r>
-      <w:r>
-        <w:rPr>
-          <w:rFonts w:ascii="Arial" w:hAnsi="Arial" w:cs="Arial"/>
-          <w:sz w:val="24"/>
-          <w:szCs w:val="24"/>
-          <w:lang w:val="de-DE"/>
-        </w:rPr>
-        <w:t>Peter hat BIS Mittwoch Urlaub gehabt.</w:t>
+        <w:t>Peter hat AB 22 Uhr die Präsentation vorbereitet.</w:t>
       </w:r>
     </w:p>
     <w:p>
       <w:pPr>
         <w:pStyle w:val="Listenabsatz"/>
         <w:spacing w:after="0" w:line="276" w:lineRule="auto"/>
-        <w:ind w:firstLine="720"/>
-        <w:rPr>
-          <w:rFonts w:ascii="Arial" w:hAnsi="Arial" w:cs="Arial"/>
-          <w:sz w:val="24"/>
-          <w:szCs w:val="24"/>
-          <w:lang w:val="de-DE"/>
-        </w:rPr>
-      </w:pPr>
-      <w:r>
-        <w:rPr>
-          <w:rFonts w:ascii="Arial" w:hAnsi="Arial" w:cs="Arial"/>
-          <w:sz w:val="24"/>
-          <w:szCs w:val="24"/>
-          <w:lang w:val="de-DE"/>
-        </w:rPr>
-        <w:t>Nein, AB Mittwoch.</w:t>
-      </w:r>
-    </w:p>
-    <w:p>
-      <w:pPr>
-        <w:pStyle w:val="Listenabsatz"/>
-        <w:numPr>
-          <w:ilvl w:val="0"/>
-          <w:numId w:val="1"/>
-        </w:numPr>
-        <w:spacing w:line="276" w:lineRule="auto"/>
         <w:rPr>
           <w:rFonts w:ascii="Arial" w:hAnsi="Arial" w:cs="Arial"/>
           <w:sz w:val="24"/>
@@ -199,37 +146,7 @@
           <w:lang w:val="de-DE"/>
         </w:rPr>
         <w:tab/>
-      </w:r>
-      <w:r>
-        <w:rPr>
-          <w:rFonts w:ascii="Arial" w:hAnsi="Arial" w:cs="Arial"/>
-          <w:sz w:val="24"/>
-          <w:szCs w:val="24"/>
-          <w:lang w:val="de-DE"/>
-        </w:rPr>
-        <w:t>Peter hat AB 16 Uhr eine Besprechung angesetzt.</w:t>
-      </w:r>
-    </w:p>
-    <w:p>
-      <w:pPr>
-        <w:pStyle w:val="Listenabsatz"/>
-        <w:spacing w:line="276" w:lineRule="auto"/>
-        <w:ind w:firstLine="720"/>
-        <w:rPr>
-          <w:rFonts w:ascii="Arial" w:hAnsi="Arial" w:cs="Arial"/>
-          <w:sz w:val="24"/>
-          <w:szCs w:val="24"/>
-          <w:lang w:val="de-DE"/>
-        </w:rPr>
-      </w:pPr>
-      <w:r>
-        <w:rPr>
-          <w:rFonts w:ascii="Arial" w:hAnsi="Arial" w:cs="Arial"/>
-          <w:sz w:val="24"/>
-          <w:szCs w:val="24"/>
-          <w:lang w:val="de-DE"/>
-        </w:rPr>
-        <w:t>Nein, BIS 16 Uhr.</w:t>
+        <w:t>Nein, BIS 22 Uhr.</w:t>
       </w:r>
     </w:p>
     <w:p>
@@ -264,37 +181,29 @@
           <w:lang w:val="de-DE"/>
         </w:rPr>
         <w:tab/>
-      </w:r>
-      <w:r>
-        <w:rPr>
-          <w:rFonts w:ascii="Arial" w:hAnsi="Arial" w:cs="Arial"/>
-          <w:sz w:val="24"/>
-          <w:szCs w:val="24"/>
-          <w:lang w:val="de-DE"/>
-        </w:rPr>
-        <w:t>Peter hat BIS August Miete gezahlt.</w:t>
+        <w:t>Peter hat MIT seinem Bruder Unterschriften gesammelt.</w:t>
       </w:r>
     </w:p>
     <w:p>
       <w:pPr>
         <w:pStyle w:val="Listenabsatz"/>
         <w:spacing w:after="0" w:line="276" w:lineRule="auto"/>
-        <w:ind w:left="1440"/>
-        <w:rPr>
-          <w:rFonts w:ascii="Arial" w:hAnsi="Arial" w:cs="Arial"/>
-          <w:sz w:val="24"/>
-          <w:szCs w:val="24"/>
-          <w:lang w:val="de-DE"/>
-        </w:rPr>
-      </w:pPr>
-      <w:r>
-        <w:rPr>
-          <w:rFonts w:ascii="Arial" w:hAnsi="Arial" w:cs="Arial"/>
-          <w:sz w:val="24"/>
-          <w:szCs w:val="24"/>
-          <w:lang w:val="de-DE"/>
-        </w:rPr>
-        <w:t>Nein, AB August.</w:t>
+        <w:ind w:firstLine="720"/>
+        <w:rPr>
+          <w:rFonts w:ascii="Arial" w:hAnsi="Arial" w:cs="Arial"/>
+          <w:sz w:val="24"/>
+          <w:szCs w:val="24"/>
+          <w:lang w:val="de-DE"/>
+        </w:rPr>
+      </w:pPr>
+      <w:r>
+        <w:rPr>
+          <w:rFonts w:ascii="Arial" w:hAnsi="Arial" w:cs="Arial"/>
+          <w:sz w:val="24"/>
+          <w:szCs w:val="24"/>
+          <w:lang w:val="de-DE"/>
+        </w:rPr>
+        <w:t>Nein, OHNE seinen Bruder.</w:t>
       </w:r>
     </w:p>
     <w:p>
@@ -329,46 +238,29 @@
           <w:lang w:val="de-DE"/>
         </w:rPr>
         <w:tab/>
-      </w:r>
-      <w:r>
-        <w:rPr>
-          <w:rFonts w:ascii="Arial" w:hAnsi="Arial" w:cs="Arial"/>
-          <w:sz w:val="24"/>
-          <w:szCs w:val="24"/>
-          <w:lang w:val="de-DE"/>
-        </w:rPr>
-        <w:t>Peter hat AB 22 Uhr die Präsentation vorbereitet.</w:t>
+        <w:t>Peter hat OHNE sein Team einen Vortrag gehalten.</w:t>
       </w:r>
     </w:p>
     <w:p>
       <w:pPr>
         <w:pStyle w:val="Listenabsatz"/>
         <w:spacing w:after="0" w:line="276" w:lineRule="auto"/>
-        <w:rPr>
-          <w:rFonts w:ascii="Arial" w:hAnsi="Arial" w:cs="Arial"/>
-          <w:sz w:val="24"/>
-          <w:szCs w:val="24"/>
-          <w:lang w:val="de-DE"/>
-        </w:rPr>
-      </w:pPr>
-      <w:r>
-        <w:rPr>
-          <w:rFonts w:ascii="Arial" w:hAnsi="Arial" w:cs="Arial"/>
-          <w:sz w:val="24"/>
-          <w:szCs w:val="24"/>
-          <w:lang w:val="de-DE"/>
-        </w:rPr>
-        <w:t xml:space="preserve"> </w:t>
-      </w:r>
-      <w:r>
-        <w:rPr>
-          <w:rFonts w:ascii="Arial" w:hAnsi="Arial" w:cs="Arial"/>
-          <w:sz w:val="24"/>
-          <w:szCs w:val="24"/>
-          <w:lang w:val="de-DE"/>
-        </w:rPr>
-        <w:tab/>
-        <w:t>Nein, BIS 22 Uhr.</w:t>
+        <w:ind w:left="1440"/>
+        <w:rPr>
+          <w:rFonts w:ascii="Arial" w:hAnsi="Arial" w:cs="Arial"/>
+          <w:sz w:val="24"/>
+          <w:szCs w:val="24"/>
+          <w:lang w:val="de-DE"/>
+        </w:rPr>
+      </w:pPr>
+      <w:r>
+        <w:rPr>
+          <w:rFonts w:ascii="Arial" w:hAnsi="Arial" w:cs="Arial"/>
+          <w:sz w:val="24"/>
+          <w:szCs w:val="24"/>
+          <w:lang w:val="de-DE"/>
+        </w:rPr>
+        <w:t>Nein, MIT seinem Team.</w:t>
       </w:r>
     </w:p>
     <w:p>
@@ -403,37 +295,46 @@
           <w:lang w:val="de-DE"/>
         </w:rPr>
         <w:tab/>
-      </w:r>
-      <w:r>
-        <w:rPr>
-          <w:rFonts w:ascii="Arial" w:hAnsi="Arial" w:cs="Arial"/>
-          <w:sz w:val="24"/>
-          <w:szCs w:val="24"/>
-          <w:lang w:val="de-DE"/>
-        </w:rPr>
-        <w:t>Peter ist OHNE seine Familie nach Hamburg gezogen.</w:t>
-      </w:r>
-    </w:p>
-    <w:p>
-      <w:pPr>
-        <w:pStyle w:val="Listenabsatz"/>
+        <w:t>Peter hat VOR seiner Mittagspause seine Chefin angerufen.</w:t>
+      </w:r>
+    </w:p>
+    <w:p>
+      <w:pPr>
         <w:spacing w:after="0" w:line="276" w:lineRule="auto"/>
-        <w:ind w:firstLine="720"/>
-        <w:rPr>
-          <w:rFonts w:ascii="Arial" w:hAnsi="Arial" w:cs="Arial"/>
-          <w:sz w:val="24"/>
-          <w:szCs w:val="24"/>
-          <w:lang w:val="de-DE"/>
-        </w:rPr>
-      </w:pPr>
-      <w:r>
-        <w:rPr>
-          <w:rFonts w:ascii="Arial" w:hAnsi="Arial" w:cs="Arial"/>
-          <w:sz w:val="24"/>
-          <w:szCs w:val="24"/>
-          <w:lang w:val="de-DE"/>
-        </w:rPr>
-        <w:t>Nein, MIT seiner Familie.</w:t>
+        <w:ind w:left="720" w:firstLine="720"/>
+        <w:rPr>
+          <w:rFonts w:ascii="Arial" w:hAnsi="Arial" w:cs="Arial"/>
+          <w:sz w:val="24"/>
+          <w:szCs w:val="24"/>
+          <w:lang w:val="de-DE"/>
+        </w:rPr>
+      </w:pPr>
+      <w:r>
+        <w:rPr>
+          <w:rFonts w:ascii="Arial" w:hAnsi="Arial" w:cs="Arial"/>
+          <w:sz w:val="24"/>
+          <w:szCs w:val="24"/>
+          <w:lang w:val="de-DE"/>
+        </w:rPr>
+        <w:t xml:space="preserve">Nein, NACH </w:t>
+      </w:r>
+      <w:r>
+        <w:rPr>
+          <w:rFonts w:ascii="Arial" w:hAnsi="Arial" w:cs="Arial"/>
+          <w:sz w:val="24"/>
+          <w:szCs w:val="24"/>
+          <w:lang w:val="de-DE"/>
+        </w:rPr>
+        <w:t>seiner Mittagspause</w:t>
+      </w:r>
+      <w:r>
+        <w:rPr>
+          <w:rFonts w:ascii="Arial" w:hAnsi="Arial" w:cs="Arial"/>
+          <w:sz w:val="24"/>
+          <w:szCs w:val="24"/>
+          <w:lang w:val="de-DE"/>
+        </w:rPr>
+        <w:t xml:space="preserve">. </w:t>
       </w:r>
     </w:p>
     <w:p>
@@ -476,29 +377,38 @@
           <w:szCs w:val="24"/>
           <w:lang w:val="de-DE"/>
         </w:rPr>
-        <w:t>Peter hat MIT seinem Bruder Unterschriften gesammelt.</w:t>
+        <w:t>Peter hat NACH seinem Urlaub den Handwerker gerufen.</w:t>
       </w:r>
     </w:p>
     <w:p>
       <w:pPr>
         <w:pStyle w:val="Listenabsatz"/>
         <w:spacing w:after="0" w:line="276" w:lineRule="auto"/>
-        <w:ind w:firstLine="720"/>
-        <w:rPr>
-          <w:rFonts w:ascii="Arial" w:hAnsi="Arial" w:cs="Arial"/>
-          <w:sz w:val="24"/>
-          <w:szCs w:val="24"/>
-          <w:lang w:val="de-DE"/>
-        </w:rPr>
-      </w:pPr>
-      <w:r>
-        <w:rPr>
-          <w:rFonts w:ascii="Arial" w:hAnsi="Arial" w:cs="Arial"/>
-          <w:sz w:val="24"/>
-          <w:szCs w:val="24"/>
-          <w:lang w:val="de-DE"/>
-        </w:rPr>
-        <w:t>Nein, OHNE seinen Bruder.</w:t>
+        <w:rPr>
+          <w:rFonts w:ascii="Arial" w:hAnsi="Arial" w:cs="Arial"/>
+          <w:sz w:val="24"/>
+          <w:szCs w:val="24"/>
+          <w:lang w:val="de-DE"/>
+        </w:rPr>
+      </w:pPr>
+      <w:r>
+        <w:rPr>
+          <w:rFonts w:ascii="Arial" w:hAnsi="Arial" w:cs="Arial"/>
+          <w:sz w:val="24"/>
+          <w:szCs w:val="24"/>
+          <w:lang w:val="de-DE"/>
+        </w:rPr>
+        <w:t xml:space="preserve"> </w:t>
+      </w:r>
+      <w:r>
+        <w:rPr>
+          <w:rFonts w:ascii="Arial" w:hAnsi="Arial" w:cs="Arial"/>
+          <w:sz w:val="24"/>
+          <w:szCs w:val="24"/>
+          <w:lang w:val="de-DE"/>
+        </w:rPr>
+        <w:tab/>
+        <w:t>Nein, VOR seinem Urlaub.</w:t>
       </w:r>
     </w:p>
     <w:p>
@@ -534,423 +444,6 @@
         </w:rPr>
         <w:tab/>
       </w:r>
-      <w:r>
-        <w:rPr>
-          <w:rFonts w:ascii="Arial" w:hAnsi="Arial" w:cs="Arial"/>
-          <w:sz w:val="24"/>
-          <w:szCs w:val="24"/>
-          <w:lang w:val="de-DE"/>
-        </w:rPr>
-        <w:t>Peter hat OHNE sein Team einen Vortrag gehalten.</w:t>
-      </w:r>
-    </w:p>
-    <w:p>
-      <w:pPr>
-        <w:pStyle w:val="Listenabsatz"/>
-        <w:spacing w:after="0" w:line="276" w:lineRule="auto"/>
-        <w:ind w:left="1440"/>
-        <w:rPr>
-          <w:rFonts w:ascii="Arial" w:hAnsi="Arial" w:cs="Arial"/>
-          <w:sz w:val="24"/>
-          <w:szCs w:val="24"/>
-          <w:lang w:val="de-DE"/>
-        </w:rPr>
-      </w:pPr>
-      <w:r>
-        <w:rPr>
-          <w:rFonts w:ascii="Arial" w:hAnsi="Arial" w:cs="Arial"/>
-          <w:sz w:val="24"/>
-          <w:szCs w:val="24"/>
-          <w:lang w:val="de-DE"/>
-        </w:rPr>
-        <w:t>Nein, MIT seinem Team.</w:t>
-      </w:r>
-    </w:p>
-    <w:p>
-      <w:pPr>
-        <w:pStyle w:val="Listenabsatz"/>
-        <w:numPr>
-          <w:ilvl w:val="0"/>
-          <w:numId w:val="1"/>
-        </w:numPr>
-        <w:spacing w:after="0" w:line="276" w:lineRule="auto"/>
-        <w:rPr>
-          <w:rFonts w:ascii="Arial" w:hAnsi="Arial" w:cs="Arial"/>
-          <w:sz w:val="24"/>
-          <w:szCs w:val="24"/>
-          <w:lang w:val="de-DE"/>
-        </w:rPr>
-      </w:pPr>
-      <w:r>
-        <w:rPr>
-          <w:rFonts w:ascii="Arial" w:hAnsi="Arial" w:cs="Arial"/>
-          <w:sz w:val="24"/>
-          <w:szCs w:val="24"/>
-          <w:lang w:val="de-DE"/>
-        </w:rPr>
-        <w:t xml:space="preserve"> </w:t>
-      </w:r>
-      <w:r>
-        <w:rPr>
-          <w:rFonts w:ascii="Arial" w:hAnsi="Arial" w:cs="Arial"/>
-          <w:sz w:val="24"/>
-          <w:szCs w:val="24"/>
-          <w:lang w:val="de-DE"/>
-        </w:rPr>
-        <w:tab/>
-      </w:r>
-      <w:r>
-        <w:rPr>
-          <w:rFonts w:ascii="Arial" w:hAnsi="Arial" w:cs="Arial"/>
-          <w:sz w:val="24"/>
-          <w:szCs w:val="24"/>
-          <w:lang w:val="de-DE"/>
-        </w:rPr>
-        <w:t>Peter hat heute MIT Pausen drei Stunden gelernt.</w:t>
-      </w:r>
-    </w:p>
-    <w:p>
-      <w:pPr>
-        <w:pStyle w:val="Listenabsatz"/>
-        <w:spacing w:after="0" w:line="276" w:lineRule="auto"/>
-        <w:rPr>
-          <w:rFonts w:ascii="Arial" w:hAnsi="Arial" w:cs="Arial"/>
-          <w:sz w:val="24"/>
-          <w:szCs w:val="24"/>
-          <w:lang w:val="de-DE"/>
-        </w:rPr>
-      </w:pPr>
-      <w:r>
-        <w:rPr>
-          <w:rFonts w:ascii="Arial" w:hAnsi="Arial" w:cs="Arial"/>
-          <w:sz w:val="24"/>
-          <w:szCs w:val="24"/>
-          <w:lang w:val="de-DE"/>
-        </w:rPr>
-        <w:t xml:space="preserve"> </w:t>
-      </w:r>
-      <w:r>
-        <w:rPr>
-          <w:rFonts w:ascii="Arial" w:hAnsi="Arial" w:cs="Arial"/>
-          <w:sz w:val="24"/>
-          <w:szCs w:val="24"/>
-          <w:lang w:val="de-DE"/>
-        </w:rPr>
-        <w:tab/>
-        <w:t>Nein, OHNE Pausen.</w:t>
-      </w:r>
-    </w:p>
-    <w:p>
-      <w:pPr>
-        <w:pStyle w:val="Listenabsatz"/>
-        <w:numPr>
-          <w:ilvl w:val="0"/>
-          <w:numId w:val="1"/>
-        </w:numPr>
-        <w:spacing w:after="0" w:line="276" w:lineRule="auto"/>
-        <w:rPr>
-          <w:rFonts w:ascii="Arial" w:hAnsi="Arial" w:cs="Arial"/>
-          <w:sz w:val="24"/>
-          <w:szCs w:val="24"/>
-          <w:lang w:val="de-DE"/>
-        </w:rPr>
-      </w:pPr>
-      <w:r>
-        <w:rPr>
-          <w:rFonts w:ascii="Arial" w:hAnsi="Arial" w:cs="Arial"/>
-          <w:sz w:val="24"/>
-          <w:szCs w:val="24"/>
-          <w:lang w:val="de-DE"/>
-        </w:rPr>
-        <w:t>Peter hat OHNE Jacke das Haus verlassen.</w:t>
-      </w:r>
-    </w:p>
-    <w:p>
-      <w:pPr>
-        <w:pStyle w:val="Listenabsatz"/>
-        <w:spacing w:after="0" w:line="276" w:lineRule="auto"/>
-        <w:rPr>
-          <w:rFonts w:ascii="Arial" w:hAnsi="Arial" w:cs="Arial"/>
-          <w:sz w:val="24"/>
-          <w:szCs w:val="24"/>
-          <w:lang w:val="de-DE"/>
-        </w:rPr>
-      </w:pPr>
-      <w:r>
-        <w:rPr>
-          <w:rFonts w:ascii="Arial" w:hAnsi="Arial" w:cs="Arial"/>
-          <w:sz w:val="24"/>
-          <w:szCs w:val="24"/>
-          <w:lang w:val="de-DE"/>
-        </w:rPr>
-        <w:t xml:space="preserve"> </w:t>
-      </w:r>
-      <w:r>
-        <w:rPr>
-          <w:rFonts w:ascii="Arial" w:hAnsi="Arial" w:cs="Arial"/>
-          <w:sz w:val="24"/>
-          <w:szCs w:val="24"/>
-          <w:lang w:val="de-DE"/>
-        </w:rPr>
-        <w:tab/>
-        <w:t>Nein, MIT Jacke.</w:t>
-      </w:r>
-    </w:p>
-    <w:p>
-      <w:pPr>
-        <w:pStyle w:val="Listenabsatz"/>
-        <w:numPr>
-          <w:ilvl w:val="0"/>
-          <w:numId w:val="1"/>
-        </w:numPr>
-        <w:spacing w:after="0" w:line="276" w:lineRule="auto"/>
-        <w:rPr>
-          <w:rFonts w:ascii="Arial" w:hAnsi="Arial" w:cs="Arial"/>
-          <w:sz w:val="24"/>
-          <w:szCs w:val="24"/>
-          <w:lang w:val="de-DE"/>
-        </w:rPr>
-      </w:pPr>
-      <w:r>
-        <w:rPr>
-          <w:rFonts w:ascii="Arial" w:hAnsi="Arial" w:cs="Arial"/>
-          <w:sz w:val="24"/>
-          <w:szCs w:val="24"/>
-          <w:lang w:val="de-DE"/>
-        </w:rPr>
-        <w:t>Peter ist VOR dem Regenschauer nach Hause gefahren.</w:t>
-      </w:r>
-    </w:p>
-    <w:p>
-      <w:pPr>
-        <w:spacing w:after="0" w:line="276" w:lineRule="auto"/>
-        <w:ind w:left="720" w:firstLine="720"/>
-        <w:rPr>
-          <w:rFonts w:ascii="Arial" w:hAnsi="Arial" w:cs="Arial"/>
-          <w:sz w:val="24"/>
-          <w:szCs w:val="24"/>
-          <w:lang w:val="de-DE"/>
-        </w:rPr>
-      </w:pPr>
-      <w:r>
-        <w:rPr>
-          <w:rFonts w:ascii="Arial" w:hAnsi="Arial" w:cs="Arial"/>
-          <w:sz w:val="24"/>
-          <w:szCs w:val="24"/>
-          <w:lang w:val="de-DE"/>
-        </w:rPr>
-        <w:t xml:space="preserve">Nein, </w:t>
-      </w:r>
-      <w:r>
-        <w:rPr>
-          <w:rFonts w:ascii="Arial" w:hAnsi="Arial" w:cs="Arial"/>
-          <w:sz w:val="24"/>
-          <w:szCs w:val="24"/>
-          <w:lang w:val="de-DE"/>
-        </w:rPr>
-        <w:t>NACH dem Regenschauer</w:t>
-      </w:r>
-      <w:r>
-        <w:rPr>
-          <w:rFonts w:ascii="Arial" w:hAnsi="Arial" w:cs="Arial"/>
-          <w:sz w:val="24"/>
-          <w:szCs w:val="24"/>
-          <w:lang w:val="de-DE"/>
-        </w:rPr>
-        <w:t>.</w:t>
-      </w:r>
-    </w:p>
-    <w:p>
-      <w:pPr>
-        <w:pStyle w:val="Listenabsatz"/>
-        <w:numPr>
-          <w:ilvl w:val="0"/>
-          <w:numId w:val="1"/>
-        </w:numPr>
-        <w:spacing w:after="0" w:line="276" w:lineRule="auto"/>
-        <w:rPr>
-          <w:rFonts w:ascii="Arial" w:hAnsi="Arial" w:cs="Arial"/>
-          <w:sz w:val="24"/>
-          <w:szCs w:val="24"/>
-          <w:lang w:val="de-DE"/>
-        </w:rPr>
-      </w:pPr>
-      <w:r>
-        <w:rPr>
-          <w:rFonts w:ascii="Arial" w:hAnsi="Arial" w:cs="Arial"/>
-          <w:sz w:val="24"/>
-          <w:szCs w:val="24"/>
-          <w:lang w:val="de-DE"/>
-        </w:rPr>
-        <w:t>Peter hat NACH dem Termin mit seiner Kollegin gesprochen.</w:t>
-      </w:r>
-    </w:p>
-    <w:p>
-      <w:pPr>
-        <w:pStyle w:val="Listenabsatz"/>
-        <w:spacing w:after="0" w:line="276" w:lineRule="auto"/>
-        <w:rPr>
-          <w:rFonts w:ascii="Arial" w:hAnsi="Arial" w:cs="Arial"/>
-          <w:sz w:val="24"/>
-          <w:szCs w:val="24"/>
-          <w:lang w:val="de-DE"/>
-        </w:rPr>
-      </w:pPr>
-      <w:r>
-        <w:rPr>
-          <w:rFonts w:ascii="Arial" w:hAnsi="Arial" w:cs="Arial"/>
-          <w:sz w:val="24"/>
-          <w:szCs w:val="24"/>
-          <w:lang w:val="de-DE"/>
-        </w:rPr>
-        <w:t xml:space="preserve"> </w:t>
-      </w:r>
-      <w:r>
-        <w:rPr>
-          <w:rFonts w:ascii="Arial" w:hAnsi="Arial" w:cs="Arial"/>
-          <w:sz w:val="24"/>
-          <w:szCs w:val="24"/>
-          <w:lang w:val="de-DE"/>
-        </w:rPr>
-        <w:tab/>
-        <w:t>Nein, VOR dem Temin.</w:t>
-      </w:r>
-    </w:p>
-    <w:p>
-      <w:pPr>
-        <w:pStyle w:val="Listenabsatz"/>
-        <w:numPr>
-          <w:ilvl w:val="0"/>
-          <w:numId w:val="1"/>
-        </w:numPr>
-        <w:spacing w:after="0" w:line="276" w:lineRule="auto"/>
-        <w:rPr>
-          <w:rFonts w:ascii="Arial" w:hAnsi="Arial" w:cs="Arial"/>
-          <w:sz w:val="24"/>
-          <w:szCs w:val="24"/>
-          <w:lang w:val="de-DE"/>
-        </w:rPr>
-      </w:pPr>
-      <w:r>
-        <w:rPr>
-          <w:rFonts w:ascii="Arial" w:hAnsi="Arial" w:cs="Arial"/>
-          <w:sz w:val="24"/>
-          <w:szCs w:val="24"/>
-          <w:lang w:val="de-DE"/>
-        </w:rPr>
-        <w:t>Peter hat VOR seiner Mittagspause seine Chefin angerufen.</w:t>
-      </w:r>
-    </w:p>
-    <w:p>
-      <w:pPr>
-        <w:spacing w:after="0" w:line="276" w:lineRule="auto"/>
-        <w:ind w:left="720" w:firstLine="720"/>
-        <w:rPr>
-          <w:rFonts w:ascii="Arial" w:hAnsi="Arial" w:cs="Arial"/>
-          <w:sz w:val="24"/>
-          <w:szCs w:val="24"/>
-          <w:lang w:val="de-DE"/>
-        </w:rPr>
-      </w:pPr>
-      <w:r>
-        <w:rPr>
-          <w:rFonts w:ascii="Arial" w:hAnsi="Arial" w:cs="Arial"/>
-          <w:sz w:val="24"/>
-          <w:szCs w:val="24"/>
-          <w:lang w:val="de-DE"/>
-        </w:rPr>
-        <w:t xml:space="preserve">Nein, NACH </w:t>
-      </w:r>
-      <w:r>
-        <w:rPr>
-          <w:rFonts w:ascii="Arial" w:hAnsi="Arial" w:cs="Arial"/>
-          <w:sz w:val="24"/>
-          <w:szCs w:val="24"/>
-          <w:lang w:val="de-DE"/>
-        </w:rPr>
-        <w:t>seiner Mittagspause</w:t>
-      </w:r>
-      <w:r>
-        <w:rPr>
-          <w:rFonts w:ascii="Arial" w:hAnsi="Arial" w:cs="Arial"/>
-          <w:sz w:val="24"/>
-          <w:szCs w:val="24"/>
-          <w:lang w:val="de-DE"/>
-        </w:rPr>
-        <w:t xml:space="preserve">. </w:t>
-      </w:r>
-    </w:p>
-    <w:p>
-      <w:pPr>
-        <w:pStyle w:val="Listenabsatz"/>
-        <w:numPr>
-          <w:ilvl w:val="0"/>
-          <w:numId w:val="1"/>
-        </w:numPr>
-        <w:spacing w:after="0" w:line="276" w:lineRule="auto"/>
-        <w:rPr>
-          <w:rFonts w:ascii="Arial" w:hAnsi="Arial" w:cs="Arial"/>
-          <w:sz w:val="24"/>
-          <w:szCs w:val="24"/>
-          <w:lang w:val="de-DE"/>
-        </w:rPr>
-      </w:pPr>
-      <w:r>
-        <w:rPr>
-          <w:rFonts w:ascii="Arial" w:hAnsi="Arial" w:cs="Arial"/>
-          <w:sz w:val="24"/>
-          <w:szCs w:val="24"/>
-          <w:lang w:val="de-DE"/>
-        </w:rPr>
-        <w:t>Peter hat NACH seinem Urlaub den Handwerker gerufen.</w:t>
-      </w:r>
-    </w:p>
-    <w:p>
-      <w:pPr>
-        <w:pStyle w:val="Listenabsatz"/>
-        <w:spacing w:after="0" w:line="276" w:lineRule="auto"/>
-        <w:rPr>
-          <w:rFonts w:ascii="Arial" w:hAnsi="Arial" w:cs="Arial"/>
-          <w:sz w:val="24"/>
-          <w:szCs w:val="24"/>
-          <w:lang w:val="de-DE"/>
-        </w:rPr>
-      </w:pPr>
-      <w:r>
-        <w:rPr>
-          <w:rFonts w:ascii="Arial" w:hAnsi="Arial" w:cs="Arial"/>
-          <w:sz w:val="24"/>
-          <w:szCs w:val="24"/>
-          <w:lang w:val="de-DE"/>
-        </w:rPr>
-        <w:t xml:space="preserve"> </w:t>
-      </w:r>
-      <w:r>
-        <w:rPr>
-          <w:rFonts w:ascii="Arial" w:hAnsi="Arial" w:cs="Arial"/>
-          <w:sz w:val="24"/>
-          <w:szCs w:val="24"/>
-          <w:lang w:val="de-DE"/>
-        </w:rPr>
-        <w:tab/>
-        <w:t>Nein, VOR seinem Urlaub.</w:t>
-      </w:r>
-    </w:p>
-    <w:p>
-      <w:pPr>
-        <w:pStyle w:val="Listenabsatz"/>
-        <w:numPr>
-          <w:ilvl w:val="0"/>
-          <w:numId w:val="1"/>
-        </w:numPr>
-        <w:spacing w:after="0" w:line="276" w:lineRule="auto"/>
-        <w:rPr>
-          <w:rFonts w:ascii="Arial" w:hAnsi="Arial" w:cs="Arial"/>
-          <w:sz w:val="24"/>
-          <w:szCs w:val="24"/>
-          <w:lang w:val="de-DE"/>
-        </w:rPr>
-      </w:pPr>
       <w:r>
         <w:rPr>
           <w:rFonts w:ascii="Arial" w:hAnsi="Arial" w:cs="Arial"/>

</xml_diff>

<commit_message>
double-checked if all stimuli items are identical except emphasis and modality
</commit_message>
<xml_diff>
--- a/2 Experiments/1 Stimuli/2 written stimuli/critical items/written stimuli, with emphasis/written stimuli with emphasis, functional fragment.docx
+++ b/2 Experiments/1 Stimuli/2 written stimuli/critical items/written stimuli, with emphasis/written stimuli with emphasis, functional fragment.docx
@@ -58,29 +58,47 @@
           <w:szCs w:val="24"/>
           <w:lang w:val="de-DE"/>
         </w:rPr>
-        <w:t>Peter hat BIS Mittwoch Urlaub gehabt.</w:t>
+        <w:t xml:space="preserve">Peter hat </w:t>
+      </w:r>
+      <w:r>
+        <w:rPr>
+          <w:rFonts w:ascii="Arial" w:hAnsi="Arial" w:cs="Arial"/>
+          <w:sz w:val="24"/>
+          <w:szCs w:val="24"/>
+          <w:lang w:val="de-DE"/>
+        </w:rPr>
+        <w:t>ab 18 Uhr im KINO gearbeitet.</w:t>
       </w:r>
     </w:p>
     <w:p>
       <w:pPr>
         <w:pStyle w:val="Listenabsatz"/>
         <w:spacing w:after="0" w:line="276" w:lineRule="auto"/>
-        <w:ind w:firstLine="720"/>
-        <w:rPr>
-          <w:rFonts w:ascii="Arial" w:hAnsi="Arial" w:cs="Arial"/>
-          <w:sz w:val="24"/>
-          <w:szCs w:val="24"/>
-          <w:lang w:val="de-DE"/>
-        </w:rPr>
-      </w:pPr>
-      <w:r>
-        <w:rPr>
-          <w:rFonts w:ascii="Arial" w:hAnsi="Arial" w:cs="Arial"/>
-          <w:sz w:val="24"/>
-          <w:szCs w:val="24"/>
-          <w:lang w:val="de-DE"/>
-        </w:rPr>
-        <w:t>Nein, AB Mittwoch.</w:t>
+        <w:rPr>
+          <w:rFonts w:ascii="Arial" w:hAnsi="Arial" w:cs="Arial"/>
+          <w:sz w:val="24"/>
+          <w:szCs w:val="24"/>
+          <w:lang w:val="de-DE"/>
+        </w:rPr>
+      </w:pPr>
+      <w:r>
+        <w:rPr>
+          <w:rFonts w:ascii="Arial" w:hAnsi="Arial" w:cs="Arial"/>
+          <w:sz w:val="24"/>
+          <w:szCs w:val="24"/>
+          <w:lang w:val="de-DE"/>
+        </w:rPr>
+        <w:t xml:space="preserve"> </w:t>
+      </w:r>
+      <w:r>
+        <w:rPr>
+          <w:rFonts w:ascii="Arial" w:hAnsi="Arial" w:cs="Arial"/>
+          <w:sz w:val="24"/>
+          <w:szCs w:val="24"/>
+          <w:lang w:val="de-DE"/>
+        </w:rPr>
+        <w:tab/>
+        <w:t>Nein, BIS 18 Uhr.</w:t>
       </w:r>
     </w:p>
     <w:p>
@@ -115,7 +133,16 @@
           <w:lang w:val="de-DE"/>
         </w:rPr>
         <w:tab/>
-        <w:t>Peter hat AB 22 Uhr die Präsentation vorbereitet.</w:t>
+        <w:t xml:space="preserve">Peter hat </w:t>
+      </w:r>
+      <w:r>
+        <w:rPr>
+          <w:rFonts w:ascii="Arial" w:hAnsi="Arial" w:cs="Arial"/>
+          <w:sz w:val="24"/>
+          <w:szCs w:val="24"/>
+          <w:lang w:val="de-DE"/>
+        </w:rPr>
+        <w:t>bis August MIETE gezahlt.</w:t>
       </w:r>
     </w:p>
     <w:p>
@@ -146,7 +173,7 @@
           <w:lang w:val="de-DE"/>
         </w:rPr>
         <w:tab/>
-        <w:t>Nein, BIS 22 Uhr.</w:t>
+        <w:t>Nein, AB August.</w:t>
       </w:r>
     </w:p>
     <w:p>

</xml_diff>